<commit_message>
add widget screenshot and solution of data loader
</commit_message>
<xml_diff>
--- a/Capstone_Projcet1.docx
+++ b/Capstone_Projcet1.docx
@@ -41,7 +41,27 @@
           <w:sz w:val="22"/>
           <w:szCs w:val="22"/>
         </w:rPr>
-        <w:t xml:space="preserve">Make a copy [ File → Make a copy... ] </w:t>
+        <w:t>Make a copy [ File → Make a copy</w:t>
+      </w:r>
+      <w:proofErr w:type="gramStart"/>
+      <w:r>
+        <w:rPr>
+          <w:rFonts w:ascii="Arial" w:hAnsi="Arial" w:cs="Arial"/>
+          <w:color w:val="000000"/>
+          <w:sz w:val="22"/>
+          <w:szCs w:val="22"/>
+        </w:rPr>
+        <w:t>... ]</w:t>
+      </w:r>
+      <w:proofErr w:type="gramEnd"/>
+      <w:r>
+        <w:rPr>
+          <w:rFonts w:ascii="Arial" w:hAnsi="Arial" w:cs="Arial"/>
+          <w:color w:val="000000"/>
+          <w:sz w:val="22"/>
+          <w:szCs w:val="22"/>
+        </w:rPr>
+        <w:t xml:space="preserve"> </w:t>
       </w:r>
     </w:p>
     <w:p>
@@ -167,8 +187,19 @@
           <w:sz w:val="22"/>
           <w:szCs w:val="22"/>
         </w:rPr>
-        <w:t>After you’ve completed all the sections, download this document as a PDF [ File → Download as PDF ]</w:t>
-      </w:r>
+        <w:t xml:space="preserve">After you’ve completed all the sections, download this document as a PDF [ File → Download as </w:t>
+      </w:r>
+      <w:proofErr w:type="gramStart"/>
+      <w:r>
+        <w:rPr>
+          <w:rFonts w:ascii="Arial" w:hAnsi="Arial" w:cs="Arial"/>
+          <w:color w:val="000000"/>
+          <w:sz w:val="22"/>
+          <w:szCs w:val="22"/>
+        </w:rPr>
+        <w:t>PDF ]</w:t>
+      </w:r>
+      <w:proofErr w:type="gramEnd"/>
     </w:p>
     <w:p>
       <w:pPr>
@@ -298,8 +329,6 @@
         </w:rPr>
         <w:br/>
       </w:r>
-      <w:bookmarkStart w:id="0" w:name="_GoBack"/>
-      <w:bookmarkEnd w:id="0"/>
     </w:p>
     <w:p>
       <w:pPr>
@@ -359,19 +388,21 @@
           <w:rFonts w:ascii="Times New Roman" w:hAnsi="Times New Roman" w:cs="Times New Roman"/>
         </w:rPr>
       </w:pPr>
+      <w:proofErr w:type="spellStart"/>
       <w:r>
         <w:rPr>
           <w:rFonts w:ascii="Times New Roman" w:hAnsi="Times New Roman" w:cs="Times New Roman"/>
         </w:rPr>
         <w:t>FoodOrder</w:t>
       </w:r>
+      <w:proofErr w:type="spellEnd"/>
     </w:p>
     <w:p>
       <w:pPr>
         <w:spacing w:before="200"/>
         <w:outlineLvl w:val="0"/>
         <w:rPr>
-          <w:rFonts w:ascii="Trebuchet MS" w:eastAsia="Times New Roman" w:hAnsi="Trebuchet MS" w:cs="Times New Roman" w:hint="eastAsia"/>
+          <w:rFonts w:ascii="Trebuchet MS" w:eastAsia="Times New Roman" w:hAnsi="Trebuchet MS" w:cs="Times New Roman"/>
           <w:color w:val="000000"/>
           <w:kern w:val="36"/>
           <w:sz w:val="32"/>
@@ -616,7 +647,27 @@
           <w:sz w:val="22"/>
           <w:szCs w:val="22"/>
         </w:rPr>
-        <w:t>Using Firebase Auth and Firebase Database</w:t>
+        <w:t xml:space="preserve">Using Firebase </w:t>
+      </w:r>
+      <w:proofErr w:type="spellStart"/>
+      <w:r>
+        <w:rPr>
+          <w:rFonts w:ascii="Arial" w:hAnsi="Arial" w:cs="Arial"/>
+          <w:color w:val="38761D"/>
+          <w:sz w:val="22"/>
+          <w:szCs w:val="22"/>
+        </w:rPr>
+        <w:t>Auth</w:t>
+      </w:r>
+      <w:proofErr w:type="spellEnd"/>
+      <w:r>
+        <w:rPr>
+          <w:rFonts w:ascii="Arial" w:hAnsi="Arial" w:cs="Arial"/>
+          <w:color w:val="38761D"/>
+          <w:sz w:val="22"/>
+          <w:szCs w:val="22"/>
+        </w:rPr>
+        <w:t xml:space="preserve"> and Firebase Database</w:t>
       </w:r>
     </w:p>
     <w:p>
@@ -701,38 +752,58 @@
     <w:p>
       <w:pPr>
         <w:rPr>
-          <w:rFonts w:ascii="Arial" w:hAnsi="Arial" w:cs="Arial" w:hint="eastAsia"/>
-          <w:color w:val="000000"/>
-          <w:sz w:val="22"/>
-          <w:szCs w:val="22"/>
-        </w:rPr>
-      </w:pPr>
-      <w:r>
-        <w:rPr>
-          <w:rFonts w:ascii="Arial" w:hAnsi="Arial" w:cs="Arial"/>
-          <w:color w:val="000000"/>
-          <w:sz w:val="22"/>
-          <w:szCs w:val="22"/>
-        </w:rPr>
-        <w:t xml:space="preserve">These can be created by hand (take a photo of your drawings and insert them in this flow), or using a program like Photoshop or Balsamiq. </w:t>
-      </w:r>
-    </w:p>
-    <w:p>
-      <w:pPr>
-        <w:rPr>
-          <w:rFonts w:ascii="Trebuchet MS" w:eastAsia="Times New Roman" w:hAnsi="Trebuchet MS" w:cs="Times New Roman"/>
-          <w:b/>
-          <w:bCs/>
-          <w:color w:val="000000"/>
-          <w:sz w:val="26"/>
-          <w:szCs w:val="26"/>
-        </w:rPr>
-      </w:pPr>
-    </w:p>
-    <w:p>
-      <w:pPr>
-        <w:rPr>
-          <w:rFonts w:ascii="Trebuchet MS" w:eastAsia="Times New Roman" w:hAnsi="Trebuchet MS" w:cs="Times New Roman" w:hint="eastAsia"/>
+          <w:rFonts w:ascii="Arial" w:hAnsi="Arial" w:cs="Arial"/>
+          <w:color w:val="000000"/>
+          <w:sz w:val="22"/>
+          <w:szCs w:val="22"/>
+        </w:rPr>
+      </w:pPr>
+      <w:r>
+        <w:rPr>
+          <w:rFonts w:ascii="Arial" w:hAnsi="Arial" w:cs="Arial"/>
+          <w:color w:val="000000"/>
+          <w:sz w:val="22"/>
+          <w:szCs w:val="22"/>
+        </w:rPr>
+        <w:t xml:space="preserve">These can be created by hand (take a photo of your drawings and insert them in this flow), or using a program like Photoshop or </w:t>
+      </w:r>
+      <w:proofErr w:type="spellStart"/>
+      <w:r>
+        <w:rPr>
+          <w:rFonts w:ascii="Arial" w:hAnsi="Arial" w:cs="Arial"/>
+          <w:color w:val="000000"/>
+          <w:sz w:val="22"/>
+          <w:szCs w:val="22"/>
+        </w:rPr>
+        <w:t>Balsamiq</w:t>
+      </w:r>
+      <w:proofErr w:type="spellEnd"/>
+      <w:r>
+        <w:rPr>
+          <w:rFonts w:ascii="Arial" w:hAnsi="Arial" w:cs="Arial"/>
+          <w:color w:val="000000"/>
+          <w:sz w:val="22"/>
+          <w:szCs w:val="22"/>
+        </w:rPr>
+        <w:t xml:space="preserve">. </w:t>
+      </w:r>
+    </w:p>
+    <w:p>
+      <w:pPr>
+        <w:rPr>
+          <w:rFonts w:ascii="Trebuchet MS" w:eastAsia="Times New Roman" w:hAnsi="Trebuchet MS" w:cs="Times New Roman"/>
+          <w:b/>
+          <w:bCs/>
+          <w:color w:val="000000"/>
+          <w:sz w:val="26"/>
+          <w:szCs w:val="26"/>
+        </w:rPr>
+      </w:pPr>
+    </w:p>
+    <w:p>
+      <w:pPr>
+        <w:rPr>
+          <w:rFonts w:ascii="Trebuchet MS" w:eastAsia="Times New Roman" w:hAnsi="Trebuchet MS" w:cs="Times New Roman"/>
           <w:b/>
           <w:bCs/>
           <w:color w:val="000000"/>
@@ -755,7 +826,7 @@
     <w:p>
       <w:pPr>
         <w:rPr>
-          <w:rFonts w:ascii="Trebuchet MS" w:eastAsia="Times New Roman" w:hAnsi="Trebuchet MS" w:cs="Times New Roman" w:hint="eastAsia"/>
+          <w:rFonts w:ascii="Trebuchet MS" w:eastAsia="Times New Roman" w:hAnsi="Trebuchet MS" w:cs="Times New Roman"/>
           <w:b/>
           <w:bCs/>
           <w:color w:val="000000"/>
@@ -827,13 +898,33 @@
     <w:p>
       <w:pPr>
         <w:rPr>
+          <w:rFonts w:ascii="Trebuchet MS" w:eastAsia="Times New Roman" w:hAnsi="Trebuchet MS" w:cs="Times New Roman"/>
+          <w:bCs/>
+          <w:color w:val="000000"/>
+          <w:sz w:val="26"/>
+          <w:szCs w:val="26"/>
+        </w:rPr>
+      </w:pPr>
+      <w:r>
+        <w:rPr>
           <w:rFonts w:ascii="Trebuchet MS" w:eastAsia="Times New Roman" w:hAnsi="Trebuchet MS" w:cs="Times New Roman" w:hint="eastAsia"/>
           <w:bCs/>
           <w:color w:val="000000"/>
           <w:sz w:val="26"/>
           <w:szCs w:val="26"/>
         </w:rPr>
-      </w:pPr>
+        <w:t>Owner</w:t>
+      </w:r>
+      <w:r>
+        <w:rPr>
+          <w:rFonts w:ascii="Trebuchet MS" w:eastAsia="Times New Roman" w:hAnsi="Trebuchet MS" w:cs="Times New Roman"/>
+          <w:bCs/>
+          <w:color w:val="000000"/>
+          <w:sz w:val="26"/>
+          <w:szCs w:val="26"/>
+        </w:rPr>
+        <w:t>’</w:t>
+      </w:r>
       <w:r>
         <w:rPr>
           <w:rFonts w:ascii="Trebuchet MS" w:eastAsia="Times New Roman" w:hAnsi="Trebuchet MS" w:cs="Times New Roman" w:hint="eastAsia"/>
@@ -842,17 +933,17 @@
           <w:sz w:val="26"/>
           <w:szCs w:val="26"/>
         </w:rPr>
-        <w:t>Owner</w:t>
-      </w:r>
-      <w:r>
-        <w:rPr>
-          <w:rFonts w:ascii="Trebuchet MS" w:eastAsia="Times New Roman" w:hAnsi="Trebuchet MS" w:cs="Times New Roman"/>
-          <w:bCs/>
-          <w:color w:val="000000"/>
-          <w:sz w:val="26"/>
-          <w:szCs w:val="26"/>
-        </w:rPr>
-        <w:t>’</w:t>
+        <w:t xml:space="preserve">s log in page, I assume there are multi </w:t>
+      </w:r>
+      <w:r>
+        <w:rPr>
+          <w:rFonts w:ascii="Trebuchet MS" w:eastAsia="Times New Roman" w:hAnsi="Trebuchet MS" w:cs="Times New Roman"/>
+          <w:bCs/>
+          <w:color w:val="000000"/>
+          <w:sz w:val="26"/>
+          <w:szCs w:val="26"/>
+        </w:rPr>
+        <w:t>administrator</w:t>
       </w:r>
       <w:r>
         <w:rPr>
@@ -862,26 +953,6 @@
           <w:sz w:val="26"/>
           <w:szCs w:val="26"/>
         </w:rPr>
-        <w:t xml:space="preserve">s log in page, I assume there are multi </w:t>
-      </w:r>
-      <w:r>
-        <w:rPr>
-          <w:rFonts w:ascii="Trebuchet MS" w:eastAsia="Times New Roman" w:hAnsi="Trebuchet MS" w:cs="Times New Roman"/>
-          <w:bCs/>
-          <w:color w:val="000000"/>
-          <w:sz w:val="26"/>
-          <w:szCs w:val="26"/>
-        </w:rPr>
-        <w:t>administrator</w:t>
-      </w:r>
-      <w:r>
-        <w:rPr>
-          <w:rFonts w:ascii="Trebuchet MS" w:eastAsia="Times New Roman" w:hAnsi="Trebuchet MS" w:cs="Times New Roman" w:hint="eastAsia"/>
-          <w:bCs/>
-          <w:color w:val="000000"/>
-          <w:sz w:val="26"/>
-          <w:szCs w:val="26"/>
-        </w:rPr>
         <w:t xml:space="preserve">s and cooks for one </w:t>
       </w:r>
       <w:r>
@@ -898,19 +969,19 @@
     <w:p>
       <w:pPr>
         <w:rPr>
-          <w:rFonts w:ascii="Trebuchet MS" w:eastAsia="Times New Roman" w:hAnsi="Trebuchet MS" w:cs="Times New Roman" w:hint="eastAsia"/>
-          <w:b/>
-          <w:bCs/>
-          <w:color w:val="000000"/>
-          <w:sz w:val="26"/>
-          <w:szCs w:val="26"/>
-        </w:rPr>
-      </w:pPr>
-    </w:p>
-    <w:p>
-      <w:pPr>
-        <w:rPr>
-          <w:rFonts w:ascii="Trebuchet MS" w:eastAsia="Times New Roman" w:hAnsi="Trebuchet MS" w:cs="Times New Roman" w:hint="eastAsia"/>
+          <w:rFonts w:ascii="Trebuchet MS" w:eastAsia="Times New Roman" w:hAnsi="Trebuchet MS" w:cs="Times New Roman"/>
+          <w:b/>
+          <w:bCs/>
+          <w:color w:val="000000"/>
+          <w:sz w:val="26"/>
+          <w:szCs w:val="26"/>
+        </w:rPr>
+      </w:pPr>
+    </w:p>
+    <w:p>
+      <w:pPr>
+        <w:rPr>
+          <w:rFonts w:ascii="Trebuchet MS" w:eastAsia="Times New Roman" w:hAnsi="Trebuchet MS" w:cs="Times New Roman"/>
           <w:b/>
           <w:bCs/>
           <w:color w:val="000000"/>
@@ -933,7 +1004,7 @@
     <w:p>
       <w:pPr>
         <w:rPr>
-          <w:rFonts w:ascii="Trebuchet MS" w:eastAsia="Times New Roman" w:hAnsi="Trebuchet MS" w:cs="Times New Roman" w:hint="eastAsia"/>
+          <w:rFonts w:ascii="Trebuchet MS" w:eastAsia="Times New Roman" w:hAnsi="Trebuchet MS" w:cs="Times New Roman"/>
           <w:b/>
           <w:bCs/>
           <w:color w:val="000000"/>
@@ -1004,13 +1075,33 @@
     <w:p>
       <w:pPr>
         <w:rPr>
+          <w:rFonts w:ascii="Trebuchet MS" w:eastAsia="Times New Roman" w:hAnsi="Trebuchet MS" w:cs="Times New Roman"/>
+          <w:bCs/>
+          <w:color w:val="000000"/>
+          <w:sz w:val="26"/>
+          <w:szCs w:val="26"/>
+        </w:rPr>
+      </w:pPr>
+      <w:r>
+        <w:rPr>
           <w:rFonts w:ascii="Trebuchet MS" w:eastAsia="Times New Roman" w:hAnsi="Trebuchet MS" w:cs="Times New Roman" w:hint="eastAsia"/>
           <w:bCs/>
           <w:color w:val="000000"/>
           <w:sz w:val="26"/>
           <w:szCs w:val="26"/>
         </w:rPr>
-      </w:pPr>
+        <w:t xml:space="preserve">This is the home page in this app, </w:t>
+      </w:r>
+      <w:r>
+        <w:rPr>
+          <w:rFonts w:ascii="Trebuchet MS" w:eastAsia="Times New Roman" w:hAnsi="Trebuchet MS" w:cs="Times New Roman"/>
+          <w:bCs/>
+          <w:color w:val="000000"/>
+          <w:sz w:val="26"/>
+          <w:szCs w:val="26"/>
+        </w:rPr>
+        <w:t>display</w:t>
+      </w:r>
       <w:r>
         <w:rPr>
           <w:rFonts w:ascii="Trebuchet MS" w:eastAsia="Times New Roman" w:hAnsi="Trebuchet MS" w:cs="Times New Roman" w:hint="eastAsia"/>
@@ -1019,17 +1110,17 @@
           <w:sz w:val="26"/>
           <w:szCs w:val="26"/>
         </w:rPr>
-        <w:t xml:space="preserve">This is the home page in this app, </w:t>
-      </w:r>
-      <w:r>
-        <w:rPr>
-          <w:rFonts w:ascii="Trebuchet MS" w:eastAsia="Times New Roman" w:hAnsi="Trebuchet MS" w:cs="Times New Roman"/>
-          <w:bCs/>
-          <w:color w:val="000000"/>
-          <w:sz w:val="26"/>
-          <w:szCs w:val="26"/>
-        </w:rPr>
-        <w:t>display</w:t>
+        <w:t xml:space="preserve"> some summary information about daily profit and so on.</w:t>
+      </w:r>
+      <w:r>
+        <w:rPr>
+          <w:rFonts w:ascii="Trebuchet MS" w:eastAsia="Times New Roman" w:hAnsi="Trebuchet MS" w:cs="Times New Roman"/>
+          <w:bCs/>
+          <w:color w:val="000000"/>
+          <w:sz w:val="26"/>
+          <w:szCs w:val="26"/>
+        </w:rPr>
+        <w:t xml:space="preserve"> </w:t>
       </w:r>
       <w:r>
         <w:rPr>
@@ -1039,18 +1130,9 @@
           <w:sz w:val="26"/>
           <w:szCs w:val="26"/>
         </w:rPr>
-        <w:t xml:space="preserve"> some summary information about daily profit and so on.</w:t>
-      </w:r>
-      <w:r>
-        <w:rPr>
-          <w:rFonts w:ascii="Trebuchet MS" w:eastAsia="Times New Roman" w:hAnsi="Trebuchet MS" w:cs="Times New Roman"/>
-          <w:bCs/>
-          <w:color w:val="000000"/>
-          <w:sz w:val="26"/>
-          <w:szCs w:val="26"/>
-        </w:rPr>
-        <w:t xml:space="preserve"> </w:t>
-      </w:r>
+        <w:t xml:space="preserve">Using Bottom Navigation Bar to navigate Home, </w:t>
+      </w:r>
+      <w:proofErr w:type="spellStart"/>
       <w:r>
         <w:rPr>
           <w:rFonts w:ascii="Trebuchet MS" w:eastAsia="Times New Roman" w:hAnsi="Trebuchet MS" w:cs="Times New Roman" w:hint="eastAsia"/>
@@ -1059,7 +1141,18 @@
           <w:sz w:val="26"/>
           <w:szCs w:val="26"/>
         </w:rPr>
-        <w:t xml:space="preserve">Using Bottom Navigation Bar to navigate Home, Todo, History pages. </w:t>
+        <w:t>Todo</w:t>
+      </w:r>
+      <w:proofErr w:type="spellEnd"/>
+      <w:r>
+        <w:rPr>
+          <w:rFonts w:ascii="Trebuchet MS" w:eastAsia="Times New Roman" w:hAnsi="Trebuchet MS" w:cs="Times New Roman" w:hint="eastAsia"/>
+          <w:bCs/>
+          <w:color w:val="000000"/>
+          <w:sz w:val="26"/>
+          <w:szCs w:val="26"/>
+        </w:rPr>
+        <w:t xml:space="preserve">, History pages. </w:t>
       </w:r>
     </w:p>
     <w:p>
@@ -1100,7 +1193,7 @@
     <w:p>
       <w:pPr>
         <w:rPr>
-          <w:rFonts w:ascii="Times New Roman" w:eastAsia="Times New Roman" w:hAnsi="Times New Roman" w:cs="Times New Roman" w:hint="eastAsia"/>
+          <w:rFonts w:ascii="Times New Roman" w:eastAsia="Times New Roman" w:hAnsi="Times New Roman" w:cs="Times New Roman"/>
         </w:rPr>
       </w:pPr>
       <w:r>
@@ -1161,14 +1254,42 @@
     <w:p>
       <w:pPr>
         <w:rPr>
+          <w:rFonts w:ascii="Times New Roman" w:eastAsia="Times New Roman" w:hAnsi="Times New Roman" w:cs="Times New Roman"/>
+        </w:rPr>
+      </w:pPr>
+      <w:r>
+        <w:rPr>
           <w:rFonts w:ascii="Times New Roman" w:eastAsia="Times New Roman" w:hAnsi="Times New Roman" w:cs="Times New Roman" w:hint="eastAsia"/>
         </w:rPr>
-      </w:pPr>
+        <w:t xml:space="preserve">This is </w:t>
+      </w:r>
+      <w:proofErr w:type="spellStart"/>
       <w:r>
         <w:rPr>
           <w:rFonts w:ascii="Times New Roman" w:eastAsia="Times New Roman" w:hAnsi="Times New Roman" w:cs="Times New Roman" w:hint="eastAsia"/>
         </w:rPr>
-        <w:t>This is Todo page, When customer ordered some food, the user</w:t>
+        <w:t>Todo</w:t>
+      </w:r>
+      <w:proofErr w:type="spellEnd"/>
+      <w:r>
+        <w:rPr>
+          <w:rFonts w:ascii="Times New Roman" w:eastAsia="Times New Roman" w:hAnsi="Times New Roman" w:cs="Times New Roman" w:hint="eastAsia"/>
+        </w:rPr>
+        <w:t xml:space="preserve"> page, </w:t>
+      </w:r>
+      <w:proofErr w:type="gramStart"/>
+      <w:r>
+        <w:rPr>
+          <w:rFonts w:ascii="Times New Roman" w:eastAsia="Times New Roman" w:hAnsi="Times New Roman" w:cs="Times New Roman" w:hint="eastAsia"/>
+        </w:rPr>
+        <w:t>When</w:t>
+      </w:r>
+      <w:proofErr w:type="gramEnd"/>
+      <w:r>
+        <w:rPr>
+          <w:rFonts w:ascii="Times New Roman" w:eastAsia="Times New Roman" w:hAnsi="Times New Roman" w:cs="Times New Roman" w:hint="eastAsia"/>
+        </w:rPr>
+        <w:t xml:space="preserve"> customer ordered some food, the user</w:t>
       </w:r>
       <w:r>
         <w:rPr>
@@ -1186,46 +1307,46 @@
     <w:p>
       <w:pPr>
         <w:rPr>
+          <w:rFonts w:ascii="Times New Roman" w:eastAsia="Times New Roman" w:hAnsi="Times New Roman" w:cs="Times New Roman"/>
+        </w:rPr>
+      </w:pPr>
+    </w:p>
+    <w:p>
+      <w:pPr>
+        <w:rPr>
+          <w:rFonts w:ascii="Times New Roman" w:eastAsia="Times New Roman" w:hAnsi="Times New Roman" w:cs="Times New Roman"/>
+        </w:rPr>
+      </w:pPr>
+      <w:r>
+        <w:rPr>
           <w:rFonts w:ascii="Times New Roman" w:eastAsia="Times New Roman" w:hAnsi="Times New Roman" w:cs="Times New Roman" w:hint="eastAsia"/>
         </w:rPr>
-      </w:pPr>
-    </w:p>
-    <w:p>
-      <w:pPr>
-        <w:rPr>
-          <w:rFonts w:ascii="Times New Roman" w:eastAsia="Times New Roman" w:hAnsi="Times New Roman" w:cs="Times New Roman"/>
-        </w:rPr>
-      </w:pPr>
+        <w:t xml:space="preserve">Two cooks </w:t>
+      </w:r>
+      <w:r>
+        <w:rPr>
+          <w:rFonts w:ascii="Times New Roman" w:eastAsia="Times New Roman" w:hAnsi="Times New Roman" w:cs="Times New Roman"/>
+        </w:rPr>
+        <w:t>cannot</w:t>
+      </w:r>
       <w:r>
         <w:rPr>
           <w:rFonts w:ascii="Times New Roman" w:eastAsia="Times New Roman" w:hAnsi="Times New Roman" w:cs="Times New Roman" w:hint="eastAsia"/>
         </w:rPr>
-        <w:t xml:space="preserve">Two cooks </w:t>
-      </w:r>
-      <w:r>
-        <w:rPr>
-          <w:rFonts w:ascii="Times New Roman" w:eastAsia="Times New Roman" w:hAnsi="Times New Roman" w:cs="Times New Roman"/>
-        </w:rPr>
-        <w:t>cannot</w:t>
-      </w:r>
-      <w:r>
-        <w:rPr>
-          <w:rFonts w:ascii="Times New Roman" w:eastAsia="Times New Roman" w:hAnsi="Times New Roman" w:cs="Times New Roman" w:hint="eastAsia"/>
-        </w:rPr>
         <w:t xml:space="preserve"> open one item.</w:t>
       </w:r>
     </w:p>
     <w:p>
       <w:pPr>
         <w:rPr>
-          <w:rFonts w:ascii="Times New Roman" w:eastAsia="Times New Roman" w:hAnsi="Times New Roman" w:cs="Times New Roman" w:hint="eastAsia"/>
-        </w:rPr>
-      </w:pPr>
-    </w:p>
-    <w:p>
-      <w:pPr>
-        <w:rPr>
-          <w:rFonts w:ascii="Trebuchet MS" w:eastAsia="Times New Roman" w:hAnsi="Trebuchet MS" w:cs="Times New Roman" w:hint="eastAsia"/>
+          <w:rFonts w:ascii="Times New Roman" w:eastAsia="Times New Roman" w:hAnsi="Times New Roman" w:cs="Times New Roman"/>
+        </w:rPr>
+      </w:pPr>
+    </w:p>
+    <w:p>
+      <w:pPr>
+        <w:rPr>
+          <w:rFonts w:ascii="Trebuchet MS" w:eastAsia="Times New Roman" w:hAnsi="Trebuchet MS" w:cs="Times New Roman"/>
           <w:b/>
           <w:bCs/>
           <w:color w:val="000000"/>
@@ -1381,7 +1502,7 @@
     <w:p>
       <w:pPr>
         <w:rPr>
-          <w:rFonts w:ascii="Trebuchet MS" w:eastAsia="Times New Roman" w:hAnsi="Trebuchet MS" w:cs="Times New Roman" w:hint="eastAsia"/>
+          <w:rFonts w:ascii="Trebuchet MS" w:eastAsia="Times New Roman" w:hAnsi="Trebuchet MS" w:cs="Times New Roman"/>
           <w:b/>
           <w:bCs/>
           <w:color w:val="000000"/>
@@ -1612,7 +1733,7 @@
     <w:p>
       <w:pPr>
         <w:rPr>
-          <w:rFonts w:ascii="Trebuchet MS" w:eastAsia="Times New Roman" w:hAnsi="Trebuchet MS" w:cs="Times New Roman" w:hint="eastAsia"/>
+          <w:rFonts w:ascii="Trebuchet MS" w:eastAsia="Times New Roman" w:hAnsi="Trebuchet MS" w:cs="Times New Roman"/>
           <w:b/>
           <w:bCs/>
           <w:color w:val="000000"/>
@@ -1703,7 +1824,7 @@
     <w:p>
       <w:pPr>
         <w:rPr>
-          <w:rFonts w:ascii="Trebuchet MS" w:eastAsia="Times New Roman" w:hAnsi="Trebuchet MS" w:cs="Times New Roman" w:hint="eastAsia"/>
+          <w:rFonts w:ascii="Trebuchet MS" w:eastAsia="Times New Roman" w:hAnsi="Trebuchet MS" w:cs="Times New Roman"/>
           <w:b/>
           <w:bCs/>
           <w:color w:val="000000"/>
@@ -1849,9 +1970,9 @@
           <w:szCs w:val="26"/>
         </w:rPr>
         <w:drawing>
-          <wp:inline distT="0" distB="0" distL="0" distR="0" wp14:anchorId="59912C60" wp14:editId="2B06B74F">
-            <wp:extent cx="1405124" cy="2860040"/>
-            <wp:effectExtent l="0" t="0" r="0" b="10160"/>
+          <wp:inline distT="0" distB="0" distL="0" distR="0" wp14:anchorId="59912C60" wp14:editId="19C5FAFD">
+            <wp:extent cx="1651635" cy="3361798"/>
+            <wp:effectExtent l="0" t="0" r="0" b="0"/>
             <wp:docPr id="11" name="Picture 11" descr="../../Library/Group%20Containers/Q79WDW8YH9.com.evernote.Evernote/Evernote/quick-note/jzhou177___Evernote/quick-note-H2ojwL/attachment--AdBIii/screenshot.png"/>
             <wp:cNvGraphicFramePr>
               <a:graphicFrameLocks xmlns:a="http://schemas.openxmlformats.org/drawingml/2006/main" noChangeAspect="1"/>
@@ -1881,7 +2002,7 @@
                   <pic:spPr bwMode="auto">
                     <a:xfrm>
                       <a:off x="0" y="0"/>
-                      <a:ext cx="1414115" cy="2878341"/>
+                      <a:ext cx="1664343" cy="3387664"/>
                     </a:xfrm>
                     <a:prstGeom prst="rect">
                       <a:avLst/>
@@ -2005,7 +2126,7 @@
     <w:p>
       <w:pPr>
         <w:rPr>
-          <w:rFonts w:ascii="Times New Roman" w:eastAsia="Times New Roman" w:hAnsi="Times New Roman" w:cs="Times New Roman"/>
+          <w:rFonts w:ascii="Times New Roman" w:eastAsia="Times New Roman" w:hAnsi="Times New Roman" w:cs="Times New Roman" w:hint="eastAsia"/>
         </w:rPr>
       </w:pPr>
       <w:r>
@@ -2013,6 +2134,154 @@
           <w:rFonts w:ascii="Times New Roman" w:eastAsia="Times New Roman" w:hAnsi="Times New Roman" w:cs="Times New Roman"/>
         </w:rPr>
         <w:t>User’s profile page</w:t>
+      </w:r>
+    </w:p>
+    <w:p>
+      <w:pPr>
+        <w:rPr>
+          <w:rFonts w:ascii="Times New Roman" w:eastAsia="Times New Roman" w:hAnsi="Times New Roman" w:cs="Times New Roman" w:hint="eastAsia"/>
+        </w:rPr>
+      </w:pPr>
+    </w:p>
+    <w:p>
+      <w:pPr>
+        <w:rPr>
+          <w:rFonts w:ascii="Times New Roman" w:eastAsia="Times New Roman" w:hAnsi="Times New Roman" w:cs="Times New Roman" w:hint="eastAsia"/>
+          <w:b/>
+        </w:rPr>
+      </w:pPr>
+      <w:r>
+        <w:rPr>
+          <w:rFonts w:ascii="Times New Roman" w:eastAsia="Times New Roman" w:hAnsi="Times New Roman" w:cs="Times New Roman" w:hint="eastAsia"/>
+          <w:b/>
+        </w:rPr>
+        <w:t>Screen 11:</w:t>
+      </w:r>
+    </w:p>
+    <w:p>
+      <w:pPr>
+        <w:rPr>
+          <w:rFonts w:ascii="Times New Roman" w:eastAsia="Times New Roman" w:hAnsi="Times New Roman" w:cs="Times New Roman" w:hint="eastAsia"/>
+        </w:rPr>
+      </w:pPr>
+      <w:r>
+        <w:rPr>
+          <w:rFonts w:ascii="Helvetica Neue" w:hAnsi="Helvetica Neue" w:cs="Helvetica Neue"/>
+          <w:noProof/>
+          <w:sz w:val="28"/>
+          <w:szCs w:val="28"/>
+        </w:rPr>
+        <w:drawing>
+          <wp:inline distT="0" distB="0" distL="0" distR="0" wp14:anchorId="71022D3B" wp14:editId="198D25A3">
+            <wp:extent cx="2223135" cy="4474553"/>
+            <wp:effectExtent l="0" t="0" r="12065" b="0"/>
+            <wp:docPr id="2" name="Picture 2"/>
+            <wp:cNvGraphicFramePr>
+              <a:graphicFrameLocks xmlns:a="http://schemas.openxmlformats.org/drawingml/2006/main" noChangeAspect="1"/>
+            </wp:cNvGraphicFramePr>
+            <a:graphic xmlns:a="http://schemas.openxmlformats.org/drawingml/2006/main">
+              <a:graphicData uri="http://schemas.openxmlformats.org/drawingml/2006/picture">
+                <pic:pic xmlns:pic="http://schemas.openxmlformats.org/drawingml/2006/picture">
+                  <pic:nvPicPr>
+                    <pic:cNvPr id="0" name="Picture 8"/>
+                    <pic:cNvPicPr>
+                      <a:picLocks noChangeAspect="1" noChangeArrowheads="1"/>
+                    </pic:cNvPicPr>
+                  </pic:nvPicPr>
+                  <pic:blipFill>
+                    <a:blip r:embed="rId15">
+                      <a:extLst>
+                        <a:ext uri="{28A0092B-C50C-407E-A947-70E740481C1C}">
+                          <a14:useLocalDpi xmlns:a14="http://schemas.microsoft.com/office/drawing/2010/main" val="0"/>
+                        </a:ext>
+                      </a:extLst>
+                    </a:blip>
+                    <a:srcRect/>
+                    <a:stretch>
+                      <a:fillRect/>
+                    </a:stretch>
+                  </pic:blipFill>
+                  <pic:spPr bwMode="auto">
+                    <a:xfrm>
+                      <a:off x="0" y="0"/>
+                      <a:ext cx="2226845" cy="4482020"/>
+                    </a:xfrm>
+                    <a:prstGeom prst="rect">
+                      <a:avLst/>
+                    </a:prstGeom>
+                    <a:noFill/>
+                    <a:ln>
+                      <a:noFill/>
+                    </a:ln>
+                  </pic:spPr>
+                </pic:pic>
+              </a:graphicData>
+            </a:graphic>
+          </wp:inline>
+        </w:drawing>
+      </w:r>
+    </w:p>
+    <w:p>
+      <w:pPr>
+        <w:rPr>
+          <w:rFonts w:ascii="Times New Roman" w:eastAsia="Times New Roman" w:hAnsi="Times New Roman" w:cs="Times New Roman" w:hint="eastAsia"/>
+        </w:rPr>
+      </w:pPr>
+      <w:r>
+        <w:rPr>
+          <w:rFonts w:ascii="Times New Roman" w:eastAsia="Times New Roman" w:hAnsi="Times New Roman" w:cs="Times New Roman" w:hint="eastAsia"/>
+        </w:rPr>
+        <w:t>This Screen is about the widget of Customer</w:t>
+      </w:r>
+      <w:r>
+        <w:rPr>
+          <w:rFonts w:ascii="Times New Roman" w:eastAsia="Times New Roman" w:hAnsi="Times New Roman" w:cs="Times New Roman"/>
+        </w:rPr>
+        <w:t>’</w:t>
+      </w:r>
+      <w:r>
+        <w:rPr>
+          <w:rFonts w:ascii="Times New Roman" w:eastAsia="Times New Roman" w:hAnsi="Times New Roman" w:cs="Times New Roman" w:hint="eastAsia"/>
+        </w:rPr>
+        <w:t xml:space="preserve">s App. However, </w:t>
+      </w:r>
+      <w:r>
+        <w:rPr>
+          <w:rFonts w:ascii="Times New Roman" w:eastAsia="Times New Roman" w:hAnsi="Times New Roman" w:cs="Times New Roman"/>
+        </w:rPr>
+        <w:t>personally</w:t>
+      </w:r>
+      <w:r>
+        <w:rPr>
+          <w:rFonts w:ascii="Times New Roman" w:eastAsia="Times New Roman" w:hAnsi="Times New Roman" w:cs="Times New Roman" w:hint="eastAsia"/>
+        </w:rPr>
+        <w:t xml:space="preserve"> I don</w:t>
+      </w:r>
+      <w:r>
+        <w:rPr>
+          <w:rFonts w:ascii="Times New Roman" w:eastAsia="Times New Roman" w:hAnsi="Times New Roman" w:cs="Times New Roman"/>
+        </w:rPr>
+        <w:t>’</w:t>
+      </w:r>
+      <w:r>
+        <w:rPr>
+          <w:rFonts w:ascii="Times New Roman" w:eastAsia="Times New Roman" w:hAnsi="Times New Roman" w:cs="Times New Roman" w:hint="eastAsia"/>
+        </w:rPr>
+        <w:t xml:space="preserve">t like </w:t>
+      </w:r>
+      <w:proofErr w:type="gramStart"/>
+      <w:r>
+        <w:rPr>
+          <w:rFonts w:ascii="Times New Roman" w:eastAsia="Times New Roman" w:hAnsi="Times New Roman" w:cs="Times New Roman" w:hint="eastAsia"/>
+        </w:rPr>
+        <w:t>push</w:t>
+      </w:r>
+      <w:proofErr w:type="gramEnd"/>
+      <w:r>
+        <w:rPr>
+          <w:rFonts w:ascii="Times New Roman" w:eastAsia="Times New Roman" w:hAnsi="Times New Roman" w:cs="Times New Roman" w:hint="eastAsia"/>
+        </w:rPr>
+        <w:t xml:space="preserve"> the ad to the widget.</w:t>
       </w:r>
     </w:p>
     <w:p>
@@ -2136,7 +2405,27 @@
           <w:sz w:val="22"/>
           <w:szCs w:val="22"/>
         </w:rPr>
-        <w:t>Using Sharedpreference to save person-preference.</w:t>
+        <w:t xml:space="preserve">Using </w:t>
+      </w:r>
+      <w:proofErr w:type="spellStart"/>
+      <w:r>
+        <w:rPr>
+          <w:rFonts w:ascii="Arial" w:hAnsi="Arial" w:cs="Arial"/>
+          <w:color w:val="38761D"/>
+          <w:sz w:val="22"/>
+          <w:szCs w:val="22"/>
+        </w:rPr>
+        <w:t>Sharedpreference</w:t>
+      </w:r>
+      <w:proofErr w:type="spellEnd"/>
+      <w:r>
+        <w:rPr>
+          <w:rFonts w:ascii="Arial" w:hAnsi="Arial" w:cs="Arial"/>
+          <w:color w:val="38761D"/>
+          <w:sz w:val="22"/>
+          <w:szCs w:val="22"/>
+        </w:rPr>
+        <w:t xml:space="preserve"> to save person-preference.</w:t>
       </w:r>
     </w:p>
     <w:p>
@@ -2245,14 +2534,25 @@
           <w:szCs w:val="22"/>
         </w:rPr>
       </w:pPr>
-      <w:r>
-        <w:rPr>
-          <w:rFonts w:ascii="Arial" w:hAnsi="Arial" w:cs="Arial"/>
-          <w:color w:val="38761D"/>
-          <w:sz w:val="22"/>
-          <w:szCs w:val="22"/>
-        </w:rPr>
-        <w:t>Butterknife bind view, save time</w:t>
+      <w:proofErr w:type="spellStart"/>
+      <w:r>
+        <w:rPr>
+          <w:rFonts w:ascii="Arial" w:hAnsi="Arial" w:cs="Arial"/>
+          <w:color w:val="38761D"/>
+          <w:sz w:val="22"/>
+          <w:szCs w:val="22"/>
+        </w:rPr>
+        <w:t>Butterknife</w:t>
+      </w:r>
+      <w:proofErr w:type="spellEnd"/>
+      <w:r>
+        <w:rPr>
+          <w:rFonts w:ascii="Arial" w:hAnsi="Arial" w:cs="Arial"/>
+          <w:color w:val="38761D"/>
+          <w:sz w:val="22"/>
+          <w:szCs w:val="22"/>
+        </w:rPr>
+        <w:t xml:space="preserve"> bind view, save time</w:t>
       </w:r>
     </w:p>
     <w:p>
@@ -2564,8 +2864,19 @@
           <w:sz w:val="22"/>
           <w:szCs w:val="22"/>
         </w:rPr>
-        <w:t>Create different list item and adapter for different recyclerview</w:t>
-      </w:r>
+        <w:t xml:space="preserve">Create different list item and adapter for different </w:t>
+      </w:r>
+      <w:proofErr w:type="spellStart"/>
+      <w:r>
+        <w:rPr>
+          <w:rFonts w:ascii="Arial" w:hAnsi="Arial" w:cs="Arial"/>
+          <w:color w:val="38761D"/>
+          <w:sz w:val="22"/>
+          <w:szCs w:val="22"/>
+        </w:rPr>
+        <w:t>recyclerview</w:t>
+      </w:r>
+      <w:proofErr w:type="spellEnd"/>
     </w:p>
     <w:p>
       <w:pPr>
@@ -2607,7 +2918,31 @@
           <w:sz w:val="26"/>
           <w:szCs w:val="26"/>
         </w:rPr>
-        <w:t>Set up Firebase Auth and Database</w:t>
+        <w:t xml:space="preserve">Set up Firebase </w:t>
+      </w:r>
+      <w:proofErr w:type="spellStart"/>
+      <w:r>
+        <w:rPr>
+          <w:rFonts w:ascii="Trebuchet MS" w:eastAsia="Times New Roman" w:hAnsi="Trebuchet MS" w:cs="Times New Roman"/>
+          <w:b/>
+          <w:bCs/>
+          <w:color w:val="000000"/>
+          <w:sz w:val="26"/>
+          <w:szCs w:val="26"/>
+        </w:rPr>
+        <w:t>Auth</w:t>
+      </w:r>
+      <w:proofErr w:type="spellEnd"/>
+      <w:r>
+        <w:rPr>
+          <w:rFonts w:ascii="Trebuchet MS" w:eastAsia="Times New Roman" w:hAnsi="Trebuchet MS" w:cs="Times New Roman"/>
+          <w:b/>
+          <w:bCs/>
+          <w:color w:val="000000"/>
+          <w:sz w:val="26"/>
+          <w:szCs w:val="26"/>
+        </w:rPr>
+        <w:t xml:space="preserve"> and Database</w:t>
       </w:r>
     </w:p>
     <w:p>
@@ -2628,7 +2963,27 @@
           <w:sz w:val="22"/>
           <w:szCs w:val="22"/>
         </w:rPr>
-        <w:t>Set up firebase Auth, set up the rules for customer and owners.</w:t>
+        <w:t xml:space="preserve">Set up firebase </w:t>
+      </w:r>
+      <w:proofErr w:type="spellStart"/>
+      <w:r>
+        <w:rPr>
+          <w:rFonts w:ascii="Arial" w:hAnsi="Arial" w:cs="Arial"/>
+          <w:color w:val="38761D"/>
+          <w:sz w:val="22"/>
+          <w:szCs w:val="22"/>
+        </w:rPr>
+        <w:t>Auth</w:t>
+      </w:r>
+      <w:proofErr w:type="spellEnd"/>
+      <w:r>
+        <w:rPr>
+          <w:rFonts w:ascii="Arial" w:hAnsi="Arial" w:cs="Arial"/>
+          <w:color w:val="38761D"/>
+          <w:sz w:val="22"/>
+          <w:szCs w:val="22"/>
+        </w:rPr>
+        <w:t>, set up the rules for customer and owners.</w:t>
       </w:r>
     </w:p>
     <w:p>
@@ -2720,7 +3075,7 @@
       <w:pPr>
         <w:spacing w:after="240"/>
         <w:rPr>
-          <w:rFonts w:ascii="Times New Roman" w:eastAsia="Times New Roman" w:hAnsi="Times New Roman" w:cs="Times New Roman"/>
+          <w:rFonts w:ascii="Times New Roman" w:eastAsia="Times New Roman" w:hAnsi="Times New Roman" w:cs="Times New Roman" w:hint="eastAsia"/>
         </w:rPr>
       </w:pPr>
       <w:r>
@@ -2737,7 +3092,7 @@
       <w:pPr>
         <w:spacing w:after="240"/>
         <w:rPr>
-          <w:rFonts w:ascii="Times New Roman" w:eastAsia="Times New Roman" w:hAnsi="Times New Roman" w:cs="Times New Roman"/>
+          <w:rFonts w:ascii="Times New Roman" w:eastAsia="Times New Roman" w:hAnsi="Times New Roman" w:cs="Times New Roman" w:hint="eastAsia"/>
         </w:rPr>
       </w:pPr>
     </w:p>
@@ -2799,6 +3154,8 @@
         </w:rPr>
         <w:t>Test each part of the app is working well, debug.</w:t>
       </w:r>
+      <w:bookmarkStart w:id="0" w:name="_GoBack"/>
+      <w:bookmarkEnd w:id="0"/>
     </w:p>
     <w:p>
       <w:pPr>
@@ -2806,7 +3163,6 @@
         <w:outlineLvl w:val="1"/>
         <w:rPr>
           <w:rFonts w:ascii="Trebuchet MS" w:eastAsia="Times New Roman" w:hAnsi="Trebuchet MS" w:cs="Times New Roman"/>
-          <w:b/>
           <w:bCs/>
           <w:color w:val="38761D"/>
           <w:sz w:val="26"/>
@@ -2819,7 +3175,244 @@
         <w:spacing w:before="200"/>
         <w:outlineLvl w:val="1"/>
         <w:rPr>
-          <w:rFonts w:ascii="Times New Roman" w:eastAsia="Times New Roman" w:hAnsi="Times New Roman" w:cs="Times New Roman"/>
+          <w:rFonts w:ascii="Trebuchet MS" w:eastAsia="Times New Roman" w:hAnsi="Trebuchet MS" w:cs="Times New Roman" w:hint="eastAsia"/>
+          <w:bCs/>
+          <w:color w:val="000000" w:themeColor="text1"/>
+          <w:sz w:val="26"/>
+          <w:szCs w:val="26"/>
+        </w:rPr>
+      </w:pPr>
+      <w:r>
+        <w:rPr>
+          <w:rFonts w:ascii="Trebuchet MS" w:eastAsia="Times New Roman" w:hAnsi="Trebuchet MS" w:cs="Times New Roman"/>
+          <w:bCs/>
+          <w:color w:val="000000" w:themeColor="text1"/>
+          <w:sz w:val="26"/>
+          <w:szCs w:val="26"/>
+        </w:rPr>
+        <w:t>Task 6:</w:t>
+      </w:r>
+      <w:r>
+        <w:rPr>
+          <w:rFonts w:ascii="Trebuchet MS" w:eastAsia="Times New Roman" w:hAnsi="Trebuchet MS" w:cs="Times New Roman"/>
+          <w:bCs/>
+          <w:color w:val="000000" w:themeColor="text1"/>
+          <w:sz w:val="26"/>
+          <w:szCs w:val="26"/>
+        </w:rPr>
+        <w:t xml:space="preserve"> </w:t>
+      </w:r>
+      <w:r>
+        <w:rPr>
+          <w:rFonts w:ascii="Trebuchet MS" w:eastAsia="Times New Roman" w:hAnsi="Trebuchet MS" w:cs="Times New Roman" w:hint="eastAsia"/>
+          <w:bCs/>
+          <w:color w:val="000000" w:themeColor="text1"/>
+          <w:sz w:val="26"/>
+          <w:szCs w:val="26"/>
+        </w:rPr>
+        <w:t>Loader Data</w:t>
+      </w:r>
+      <w:r>
+        <w:rPr>
+          <w:rFonts w:ascii="Trebuchet MS" w:eastAsia="Times New Roman" w:hAnsi="Trebuchet MS" w:cs="Times New Roman" w:hint="eastAsia"/>
+          <w:bCs/>
+          <w:color w:val="000000" w:themeColor="text1"/>
+          <w:sz w:val="26"/>
+          <w:szCs w:val="26"/>
+        </w:rPr>
+        <w:tab/>
+      </w:r>
+    </w:p>
+    <w:p>
+      <w:pPr>
+        <w:spacing w:before="200"/>
+        <w:outlineLvl w:val="1"/>
+        <w:rPr>
+          <w:rFonts w:ascii="Trebuchet MS" w:eastAsia="Times New Roman" w:hAnsi="Trebuchet MS" w:cs="Times New Roman" w:hint="eastAsia"/>
+          <w:bCs/>
+          <w:color w:val="38761D"/>
+          <w:sz w:val="26"/>
+          <w:szCs w:val="26"/>
+        </w:rPr>
+      </w:pPr>
+      <w:r>
+        <w:rPr>
+          <w:rFonts w:ascii="Trebuchet MS" w:eastAsia="Times New Roman" w:hAnsi="Trebuchet MS" w:cs="Times New Roman" w:hint="eastAsia"/>
+          <w:bCs/>
+          <w:color w:val="38761D"/>
+          <w:sz w:val="26"/>
+          <w:szCs w:val="26"/>
+        </w:rPr>
+        <w:t xml:space="preserve">I will loader the data using loader and Firebase </w:t>
+      </w:r>
+      <w:proofErr w:type="spellStart"/>
+      <w:r>
+        <w:rPr>
+          <w:rFonts w:ascii="Trebuchet MS" w:eastAsia="Times New Roman" w:hAnsi="Trebuchet MS" w:cs="Times New Roman" w:hint="eastAsia"/>
+          <w:bCs/>
+          <w:color w:val="38761D"/>
+          <w:sz w:val="26"/>
+          <w:szCs w:val="26"/>
+        </w:rPr>
+        <w:t>DataBase</w:t>
+      </w:r>
+      <w:proofErr w:type="spellEnd"/>
+      <w:r>
+        <w:rPr>
+          <w:rFonts w:ascii="Trebuchet MS" w:eastAsia="Times New Roman" w:hAnsi="Trebuchet MS" w:cs="Times New Roman" w:hint="eastAsia"/>
+          <w:bCs/>
+          <w:color w:val="38761D"/>
+          <w:sz w:val="26"/>
+          <w:szCs w:val="26"/>
+        </w:rPr>
+        <w:t xml:space="preserve"> to move data to the page. Because </w:t>
+      </w:r>
+      <w:r>
+        <w:rPr>
+          <w:rFonts w:ascii="Trebuchet MS" w:eastAsia="Times New Roman" w:hAnsi="Trebuchet MS" w:cs="Times New Roman"/>
+          <w:bCs/>
+          <w:color w:val="38761D"/>
+          <w:sz w:val="26"/>
+          <w:szCs w:val="26"/>
+        </w:rPr>
+        <w:t>I</w:t>
+      </w:r>
+      <w:r>
+        <w:rPr>
+          <w:rFonts w:ascii="Trebuchet MS" w:eastAsia="Times New Roman" w:hAnsi="Trebuchet MS" w:cs="Times New Roman" w:hint="eastAsia"/>
+          <w:bCs/>
+          <w:color w:val="38761D"/>
+          <w:sz w:val="26"/>
+          <w:szCs w:val="26"/>
+        </w:rPr>
+        <w:t xml:space="preserve"> </w:t>
+      </w:r>
+      <w:r>
+        <w:rPr>
+          <w:rFonts w:ascii="Trebuchet MS" w:eastAsia="Times New Roman" w:hAnsi="Trebuchet MS" w:cs="Times New Roman"/>
+          <w:bCs/>
+          <w:color w:val="38761D"/>
+          <w:sz w:val="26"/>
+          <w:szCs w:val="26"/>
+        </w:rPr>
+        <w:t>don’t</w:t>
+      </w:r>
+      <w:r>
+        <w:rPr>
+          <w:rFonts w:ascii="Trebuchet MS" w:eastAsia="Times New Roman" w:hAnsi="Trebuchet MS" w:cs="Times New Roman" w:hint="eastAsia"/>
+          <w:bCs/>
+          <w:color w:val="38761D"/>
+          <w:sz w:val="26"/>
+          <w:szCs w:val="26"/>
+        </w:rPr>
+        <w:t xml:space="preserve"> use API to get data.</w:t>
+      </w:r>
+    </w:p>
+    <w:p>
+      <w:pPr>
+        <w:spacing w:before="200"/>
+        <w:outlineLvl w:val="1"/>
+        <w:rPr>
+          <w:rFonts w:ascii="Trebuchet MS" w:eastAsia="Times New Roman" w:hAnsi="Trebuchet MS" w:cs="Times New Roman" w:hint="eastAsia"/>
+          <w:bCs/>
+          <w:color w:val="38761D"/>
+          <w:sz w:val="26"/>
+          <w:szCs w:val="26"/>
+        </w:rPr>
+      </w:pPr>
+      <w:r>
+        <w:rPr>
+          <w:rFonts w:ascii="Trebuchet MS" w:eastAsia="Times New Roman" w:hAnsi="Trebuchet MS" w:cs="Times New Roman" w:hint="eastAsia"/>
+          <w:bCs/>
+          <w:color w:val="38761D"/>
+          <w:sz w:val="26"/>
+          <w:szCs w:val="26"/>
+        </w:rPr>
+        <w:t xml:space="preserve">And use </w:t>
+      </w:r>
+      <w:proofErr w:type="spellStart"/>
+      <w:r>
+        <w:rPr>
+          <w:rFonts w:ascii="Trebuchet MS" w:eastAsia="Times New Roman" w:hAnsi="Trebuchet MS" w:cs="Times New Roman" w:hint="eastAsia"/>
+          <w:bCs/>
+          <w:color w:val="38761D"/>
+          <w:sz w:val="26"/>
+          <w:szCs w:val="26"/>
+        </w:rPr>
+        <w:t>IntentService</w:t>
+      </w:r>
+      <w:proofErr w:type="spellEnd"/>
+      <w:r>
+        <w:rPr>
+          <w:rFonts w:ascii="Trebuchet MS" w:eastAsia="Times New Roman" w:hAnsi="Trebuchet MS" w:cs="Times New Roman" w:hint="eastAsia"/>
+          <w:bCs/>
+          <w:color w:val="38761D"/>
+          <w:sz w:val="26"/>
+          <w:szCs w:val="26"/>
+        </w:rPr>
+        <w:t xml:space="preserve"> to search special food items. I</w:t>
+      </w:r>
+      <w:r>
+        <w:rPr>
+          <w:rFonts w:ascii="Trebuchet MS" w:eastAsia="Times New Roman" w:hAnsi="Trebuchet MS" w:cs="Times New Roman"/>
+          <w:bCs/>
+          <w:color w:val="38761D"/>
+          <w:sz w:val="26"/>
+          <w:szCs w:val="26"/>
+        </w:rPr>
+        <w:t>’</w:t>
+      </w:r>
+      <w:r>
+        <w:rPr>
+          <w:rFonts w:ascii="Trebuchet MS" w:eastAsia="Times New Roman" w:hAnsi="Trebuchet MS" w:cs="Times New Roman" w:hint="eastAsia"/>
+          <w:bCs/>
+          <w:color w:val="38761D"/>
+          <w:sz w:val="26"/>
+          <w:szCs w:val="26"/>
+        </w:rPr>
+        <w:t>m not sure Firebase provide method for search.</w:t>
+      </w:r>
+      <w:r>
+        <w:rPr>
+          <w:rFonts w:ascii="Trebuchet MS" w:eastAsia="Times New Roman" w:hAnsi="Trebuchet MS" w:cs="Times New Roman" w:hint="eastAsia"/>
+          <w:bCs/>
+          <w:color w:val="38761D"/>
+          <w:sz w:val="26"/>
+          <w:szCs w:val="26"/>
+        </w:rPr>
+        <w:t xml:space="preserve"> After all, I</w:t>
+      </w:r>
+      <w:r>
+        <w:rPr>
+          <w:rFonts w:ascii="Trebuchet MS" w:eastAsia="Times New Roman" w:hAnsi="Trebuchet MS" w:cs="Times New Roman"/>
+          <w:bCs/>
+          <w:color w:val="38761D"/>
+          <w:sz w:val="26"/>
+          <w:szCs w:val="26"/>
+        </w:rPr>
+        <w:t>’</w:t>
+      </w:r>
+      <w:r>
+        <w:rPr>
+          <w:rFonts w:ascii="Trebuchet MS" w:eastAsia="Times New Roman" w:hAnsi="Trebuchet MS" w:cs="Times New Roman" w:hint="eastAsia"/>
+          <w:bCs/>
+          <w:color w:val="38761D"/>
+          <w:sz w:val="26"/>
+          <w:szCs w:val="26"/>
+        </w:rPr>
+        <w:t>ll find a way to search in the back thread to access the data.</w:t>
+      </w:r>
+    </w:p>
+    <w:p>
+      <w:pPr>
+        <w:spacing w:before="200"/>
+        <w:outlineLvl w:val="1"/>
+        <w:rPr>
+          <w:rFonts w:ascii="Trebuchet MS" w:eastAsia="Times New Roman" w:hAnsi="Trebuchet MS" w:cs="Times New Roman"/>
+          <w:bCs/>
+          <w:color w:val="38761D"/>
+          <w:sz w:val="26"/>
+          <w:szCs w:val="26"/>
         </w:rPr>
       </w:pPr>
     </w:p>
@@ -2906,8 +3499,19 @@
           <w:sz w:val="22"/>
           <w:szCs w:val="22"/>
         </w:rPr>
-        <w:t>After you’ve completed all the sections, download this document as a PDF [ File → Download as PDF ]</w:t>
-      </w:r>
+        <w:t xml:space="preserve">After you’ve completed all the sections, download this document as a PDF [ File → Download as </w:t>
+      </w:r>
+      <w:proofErr w:type="gramStart"/>
+      <w:r>
+        <w:rPr>
+          <w:rFonts w:ascii="Arial" w:hAnsi="Arial" w:cs="Arial"/>
+          <w:color w:val="000000"/>
+          <w:sz w:val="22"/>
+          <w:szCs w:val="22"/>
+        </w:rPr>
+        <w:t>PDF ]</w:t>
+      </w:r>
+      <w:proofErr w:type="gramEnd"/>
     </w:p>
     <w:p>
       <w:pPr>

</xml_diff>